<commit_message>
housing price data found
</commit_message>
<xml_diff>
--- a/Project Outline.docx
+++ b/Project Outline.docx
@@ -23,6 +23,11 @@
     </w:p>
     <w:p>
       <w:r>
+        <w:rPr>
+          <w:i/>
+          <w:iCs/>
+          <w:u w:val="single"/>
+        </w:rPr>
         <w:t>Demographics Data</w:t>
       </w:r>
       <w:r>
@@ -144,6 +149,152 @@
     </w:p>
     <w:p/>
     <w:p/>
+    <w:p>
+      <w:pPr>
+        <w:rPr>
+          <w:i/>
+          <w:iCs/>
+          <w:u w:val="single"/>
+        </w:rPr>
+      </w:pPr>
+      <w:r>
+        <w:rPr>
+          <w:i/>
+          <w:iCs/>
+          <w:u w:val="single"/>
+        </w:rPr>
+        <w:t>housing price</w:t>
+      </w:r>
+    </w:p>
+    <w:p>
+      <w:r>
+        <w:t>(it is downloaded and in data folder [name starts with zip_zhvi_uc_sfrc]</w:t>
+      </w:r>
+    </w:p>
+    <w:p>
+      <w:r>
+        <w:rPr>
+          <w:b/>
+          <w:bCs/>
+        </w:rPr>
+        <w:t>Filter Ohio Data</w:t>
+      </w:r>
+      <w:r>
+        <w:t>:</w:t>
+      </w:r>
+    </w:p>
+    <w:p>
+      <w:pPr>
+        <w:numPr>
+          <w:ilvl w:val="0"/>
+          <w:numId w:val="6"/>
+        </w:numPr>
+      </w:pPr>
+      <w:r>
+        <w:t xml:space="preserve">Extract rows where </w:t>
+      </w:r>
+      <w:proofErr w:type="spellStart"/>
+      <w:r>
+        <w:t>StateName</w:t>
+      </w:r>
+      <w:proofErr w:type="spellEnd"/>
+      <w:r>
+        <w:t xml:space="preserve"> == </w:t>
+      </w:r>
+      <w:r>
+        <w:t>‘</w:t>
+      </w:r>
+      <w:r>
+        <w:t>OH</w:t>
+      </w:r>
+      <w:r>
+        <w:t>’</w:t>
+      </w:r>
+    </w:p>
+    <w:p/>
+    <w:p>
+      <w:pPr>
+        <w:rPr>
+          <w:b/>
+          <w:bCs/>
+        </w:rPr>
+      </w:pPr>
+      <w:r>
+        <w:rPr>
+          <w:b/>
+          <w:bCs/>
+        </w:rPr>
+        <w:t xml:space="preserve">Data Merging steps </w:t>
+      </w:r>
+    </w:p>
+    <w:p>
+      <w:pPr>
+        <w:pStyle w:val="ListParagraph"/>
+        <w:numPr>
+          <w:ilvl w:val="0"/>
+          <w:numId w:val="4"/>
+        </w:numPr>
+      </w:pPr>
+      <w:r>
+        <w:t>Us</w:t>
+      </w:r>
+      <w:r>
+        <w:t>ing</w:t>
+      </w:r>
+      <w:r>
+        <w:t xml:space="preserve"> RegionNam</w:t>
+      </w:r>
+      <w:proofErr w:type="spellStart"/>
+      <w:r>
+        <w:t>e</w:t>
+      </w:r>
+      <w:proofErr w:type="spellEnd"/>
+      <w:r>
+        <w:t xml:space="preserve"> (zip codes) to merge this data with the demographics </w:t>
+      </w:r>
+      <w:proofErr w:type="gramStart"/>
+      <w:r>
+        <w:t xml:space="preserve">data </w:t>
+      </w:r>
+      <w:r>
+        <w:t>.</w:t>
+      </w:r>
+      <w:proofErr w:type="gramEnd"/>
+      <w:r>
+        <w:t xml:space="preserve"> </w:t>
+      </w:r>
+    </w:p>
+    <w:p>
+      <w:pPr>
+        <w:pStyle w:val="ListParagraph"/>
+        <w:numPr>
+          <w:ilvl w:val="0"/>
+          <w:numId w:val="4"/>
+        </w:numPr>
+      </w:pPr>
+      <w:r>
+        <w:t>A</w:t>
+      </w:r>
+      <w:r>
+        <w:t>nalyz</w:t>
+      </w:r>
+      <w:r>
+        <w:t>ing</w:t>
+      </w:r>
+      <w:r>
+        <w:t xml:space="preserve"> time-series trends for housing prices in Ohio</w:t>
+      </w:r>
+      <w:r>
+        <w:t>.</w:t>
+      </w:r>
+    </w:p>
+    <w:p>
+      <w:pPr>
+        <w:rPr>
+          <w:u w:val="single"/>
+        </w:rPr>
+      </w:pPr>
+    </w:p>
     <w:p/>
     <w:sectPr>
       <w:pgSz w:w="12240" w:h="15840"/>
@@ -158,6 +309,266 @@
 <file path=word/numbering.xml><?xml version="1.0" encoding="utf-8"?>
 <w:numbering xmlns:wpc="http://schemas.microsoft.com/office/word/2010/wordprocessingCanvas" xmlns:cx="http://schemas.microsoft.com/office/drawing/2014/chartex" xmlns:cx1="http://schemas.microsoft.com/office/drawing/2015/9/8/chartex" xmlns:cx2="http://schemas.microsoft.com/office/drawing/2015/10/21/chartex" xmlns:cx3="http://schemas.microsoft.com/office/drawing/2016/5/9/chartex" xmlns:cx4="http://schemas.microsoft.com/office/drawing/2016/5/10/chartex" xmlns:cx5="http://schemas.microsoft.com/office/drawing/2016/5/11/chartex" xmlns:cx6="http://schemas.microsoft.com/office/drawing/2016/5/12/chartex" xmlns:cx7="http://schemas.microsoft.com/office/drawing/2016/5/13/chartex" xmlns:cx8="http://schemas.microsoft.com/office/drawing/2016/5/14/chartex" xmlns:mc="http://schemas.openxmlformats.org/markup-compatibility/2006" xmlns:aink="http://schemas.microsoft.com/office/drawing/2016/ink" xmlns:am3d="http://schemas.microsoft.com/office/drawing/2017/model3d" xmlns:o="urn:schemas-microsoft-com:office:office" xmlns:oel="http://schemas.microsoft.com/office/2019/extlst" xmlns:r="http://schemas.openxmlformats.org/officeDocument/2006/relationships" xmlns:m="http://schemas.openxmlformats.org/officeDocument/2006/math" xmlns:v="urn:schemas-microsoft-com:vml" xmlns:wp14="http://schemas.microsoft.com/office/word/2010/wordprocessingDrawing" xmlns:wp="http://schemas.openxmlformats.org/drawingml/2006/wordprocessingDrawing" xmlns:w10="urn:schemas-microsoft-com:office:word" xmlns:w="http://schemas.openxmlformats.org/wordprocessingml/2006/main" xmlns:w14="http://schemas.microsoft.com/office/word/2010/wordml" xmlns:w15="http://schemas.microsoft.com/office/word/2012/wordml" xmlns:w16cex="http://schemas.microsoft.com/office/word/2018/wordml/cex" xmlns:w16cid="http://schemas.microsoft.com/office/word/2016/wordml/cid" xmlns:w16="http://schemas.microsoft.com/office/word/2018/wordml" xmlns:w16du="http://schemas.microsoft.com/office/word/2023/wordml/word16du" xmlns:w16sdtdh="http://schemas.microsoft.com/office/word/2020/wordml/sdtdatahash" xmlns:w16se="http://schemas.microsoft.com/office/word/2015/wordml/symex" xmlns:wpg="http://schemas.microsoft.com/office/word/2010/wordprocessingGroup" xmlns:wpi="http://schemas.microsoft.com/office/word/2010/wordprocessingInk" xmlns:wne="http://schemas.microsoft.com/office/word/2006/wordml" xmlns:wps="http://schemas.microsoft.com/office/word/2010/wordprocessingShape" mc:Ignorable="w14 w15 w16se w16cid w16 w16cex w16sdtdh w16du wp14">
   <w:abstractNum w:abstractNumId="0" w15:restartNumberingAfterBreak="0">
+    <w:nsid w:val="34612680"/>
+    <w:multiLevelType w:val="hybridMultilevel"/>
+    <w:tmpl w:val="68D8A6AE"/>
+    <w:lvl w:ilvl="0" w:tplc="A7C4935A">
+      <w:start w:val="1"/>
+      <w:numFmt w:val="bullet"/>
+      <w:lvlText w:val=""/>
+      <w:lvlJc w:val="left"/>
+      <w:pPr>
+        <w:ind w:left="720" w:hanging="360"/>
+      </w:pPr>
+      <w:rPr>
+        <w:rFonts w:ascii="Symbol" w:hAnsi="Symbol" w:hint="default"/>
+        <w:color w:val="auto"/>
+      </w:rPr>
+    </w:lvl>
+    <w:lvl w:ilvl="1" w:tplc="04090003" w:tentative="1">
+      <w:start w:val="1"/>
+      <w:numFmt w:val="bullet"/>
+      <w:lvlText w:val="o"/>
+      <w:lvlJc w:val="left"/>
+      <w:pPr>
+        <w:ind w:left="1440" w:hanging="360"/>
+      </w:pPr>
+      <w:rPr>
+        <w:rFonts w:ascii="Courier New" w:hAnsi="Courier New" w:cs="Courier New" w:hint="default"/>
+      </w:rPr>
+    </w:lvl>
+    <w:lvl w:ilvl="2" w:tplc="04090005" w:tentative="1">
+      <w:start w:val="1"/>
+      <w:numFmt w:val="bullet"/>
+      <w:lvlText w:val=""/>
+      <w:lvlJc w:val="left"/>
+      <w:pPr>
+        <w:ind w:left="2160" w:hanging="360"/>
+      </w:pPr>
+      <w:rPr>
+        <w:rFonts w:ascii="Wingdings" w:hAnsi="Wingdings" w:hint="default"/>
+      </w:rPr>
+    </w:lvl>
+    <w:lvl w:ilvl="3" w:tplc="04090001" w:tentative="1">
+      <w:start w:val="1"/>
+      <w:numFmt w:val="bullet"/>
+      <w:lvlText w:val=""/>
+      <w:lvlJc w:val="left"/>
+      <w:pPr>
+        <w:ind w:left="2880" w:hanging="360"/>
+      </w:pPr>
+      <w:rPr>
+        <w:rFonts w:ascii="Symbol" w:hAnsi="Symbol" w:hint="default"/>
+      </w:rPr>
+    </w:lvl>
+    <w:lvl w:ilvl="4" w:tplc="04090003" w:tentative="1">
+      <w:start w:val="1"/>
+      <w:numFmt w:val="bullet"/>
+      <w:lvlText w:val="o"/>
+      <w:lvlJc w:val="left"/>
+      <w:pPr>
+        <w:ind w:left="3600" w:hanging="360"/>
+      </w:pPr>
+      <w:rPr>
+        <w:rFonts w:ascii="Courier New" w:hAnsi="Courier New" w:cs="Courier New" w:hint="default"/>
+      </w:rPr>
+    </w:lvl>
+    <w:lvl w:ilvl="5" w:tplc="04090005" w:tentative="1">
+      <w:start w:val="1"/>
+      <w:numFmt w:val="bullet"/>
+      <w:lvlText w:val=""/>
+      <w:lvlJc w:val="left"/>
+      <w:pPr>
+        <w:ind w:left="4320" w:hanging="360"/>
+      </w:pPr>
+      <w:rPr>
+        <w:rFonts w:ascii="Wingdings" w:hAnsi="Wingdings" w:hint="default"/>
+      </w:rPr>
+    </w:lvl>
+    <w:lvl w:ilvl="6" w:tplc="04090001" w:tentative="1">
+      <w:start w:val="1"/>
+      <w:numFmt w:val="bullet"/>
+      <w:lvlText w:val=""/>
+      <w:lvlJc w:val="left"/>
+      <w:pPr>
+        <w:ind w:left="5040" w:hanging="360"/>
+      </w:pPr>
+      <w:rPr>
+        <w:rFonts w:ascii="Symbol" w:hAnsi="Symbol" w:hint="default"/>
+      </w:rPr>
+    </w:lvl>
+    <w:lvl w:ilvl="7" w:tplc="04090003" w:tentative="1">
+      <w:start w:val="1"/>
+      <w:numFmt w:val="bullet"/>
+      <w:lvlText w:val="o"/>
+      <w:lvlJc w:val="left"/>
+      <w:pPr>
+        <w:ind w:left="5760" w:hanging="360"/>
+      </w:pPr>
+      <w:rPr>
+        <w:rFonts w:ascii="Courier New" w:hAnsi="Courier New" w:cs="Courier New" w:hint="default"/>
+      </w:rPr>
+    </w:lvl>
+    <w:lvl w:ilvl="8" w:tplc="04090005" w:tentative="1">
+      <w:start w:val="1"/>
+      <w:numFmt w:val="bullet"/>
+      <w:lvlText w:val=""/>
+      <w:lvlJc w:val="left"/>
+      <w:pPr>
+        <w:ind w:left="6480" w:hanging="360"/>
+      </w:pPr>
+      <w:rPr>
+        <w:rFonts w:ascii="Wingdings" w:hAnsi="Wingdings" w:hint="default"/>
+      </w:rPr>
+    </w:lvl>
+  </w:abstractNum>
+  <w:abstractNum w:abstractNumId="1" w15:restartNumberingAfterBreak="0">
+    <w:nsid w:val="44B4737C"/>
+    <w:multiLevelType w:val="multilevel"/>
+    <w:tmpl w:val="07E42BE2"/>
+    <w:lvl w:ilvl="0">
+      <w:start w:val="1"/>
+      <w:numFmt w:val="bullet"/>
+      <w:lvlText w:val=""/>
+      <w:lvlJc w:val="left"/>
+      <w:pPr>
+        <w:ind w:left="720" w:hanging="360"/>
+      </w:pPr>
+      <w:rPr>
+        <w:rFonts w:ascii="Wingdings" w:hAnsi="Wingdings" w:hint="default"/>
+        <w:sz w:val="20"/>
+      </w:rPr>
+    </w:lvl>
+    <w:lvl w:ilvl="1" w:tentative="1">
+      <w:start w:val="1"/>
+      <w:numFmt w:val="bullet"/>
+      <w:lvlText w:val="o"/>
+      <w:lvlJc w:val="left"/>
+      <w:pPr>
+        <w:tabs>
+          <w:tab w:val="num" w:pos="1440"/>
+        </w:tabs>
+        <w:ind w:left="1440" w:hanging="360"/>
+      </w:pPr>
+      <w:rPr>
+        <w:rFonts w:ascii="Courier New" w:hAnsi="Courier New" w:hint="default"/>
+        <w:sz w:val="20"/>
+      </w:rPr>
+    </w:lvl>
+    <w:lvl w:ilvl="2" w:tentative="1">
+      <w:start w:val="1"/>
+      <w:numFmt w:val="bullet"/>
+      <w:lvlText w:val=""/>
+      <w:lvlJc w:val="left"/>
+      <w:pPr>
+        <w:tabs>
+          <w:tab w:val="num" w:pos="2160"/>
+        </w:tabs>
+        <w:ind w:left="2160" w:hanging="360"/>
+      </w:pPr>
+      <w:rPr>
+        <w:rFonts w:ascii="Wingdings" w:hAnsi="Wingdings" w:hint="default"/>
+        <w:sz w:val="20"/>
+      </w:rPr>
+    </w:lvl>
+    <w:lvl w:ilvl="3" w:tentative="1">
+      <w:start w:val="1"/>
+      <w:numFmt w:val="bullet"/>
+      <w:lvlText w:val=""/>
+      <w:lvlJc w:val="left"/>
+      <w:pPr>
+        <w:tabs>
+          <w:tab w:val="num" w:pos="2880"/>
+        </w:tabs>
+        <w:ind w:left="2880" w:hanging="360"/>
+      </w:pPr>
+      <w:rPr>
+        <w:rFonts w:ascii="Wingdings" w:hAnsi="Wingdings" w:hint="default"/>
+        <w:sz w:val="20"/>
+      </w:rPr>
+    </w:lvl>
+    <w:lvl w:ilvl="4" w:tentative="1">
+      <w:start w:val="1"/>
+      <w:numFmt w:val="bullet"/>
+      <w:lvlText w:val=""/>
+      <w:lvlJc w:val="left"/>
+      <w:pPr>
+        <w:tabs>
+          <w:tab w:val="num" w:pos="3600"/>
+        </w:tabs>
+        <w:ind w:left="3600" w:hanging="360"/>
+      </w:pPr>
+      <w:rPr>
+        <w:rFonts w:ascii="Wingdings" w:hAnsi="Wingdings" w:hint="default"/>
+        <w:sz w:val="20"/>
+      </w:rPr>
+    </w:lvl>
+    <w:lvl w:ilvl="5" w:tentative="1">
+      <w:start w:val="1"/>
+      <w:numFmt w:val="bullet"/>
+      <w:lvlText w:val=""/>
+      <w:lvlJc w:val="left"/>
+      <w:pPr>
+        <w:tabs>
+          <w:tab w:val="num" w:pos="4320"/>
+        </w:tabs>
+        <w:ind w:left="4320" w:hanging="360"/>
+      </w:pPr>
+      <w:rPr>
+        <w:rFonts w:ascii="Wingdings" w:hAnsi="Wingdings" w:hint="default"/>
+        <w:sz w:val="20"/>
+      </w:rPr>
+    </w:lvl>
+    <w:lvl w:ilvl="6" w:tentative="1">
+      <w:start w:val="1"/>
+      <w:numFmt w:val="bullet"/>
+      <w:lvlText w:val=""/>
+      <w:lvlJc w:val="left"/>
+      <w:pPr>
+        <w:tabs>
+          <w:tab w:val="num" w:pos="5040"/>
+        </w:tabs>
+        <w:ind w:left="5040" w:hanging="360"/>
+      </w:pPr>
+      <w:rPr>
+        <w:rFonts w:ascii="Wingdings" w:hAnsi="Wingdings" w:hint="default"/>
+        <w:sz w:val="20"/>
+      </w:rPr>
+    </w:lvl>
+    <w:lvl w:ilvl="7" w:tentative="1">
+      <w:start w:val="1"/>
+      <w:numFmt w:val="bullet"/>
+      <w:lvlText w:val=""/>
+      <w:lvlJc w:val="left"/>
+      <w:pPr>
+        <w:tabs>
+          <w:tab w:val="num" w:pos="5760"/>
+        </w:tabs>
+        <w:ind w:left="5760" w:hanging="360"/>
+      </w:pPr>
+      <w:rPr>
+        <w:rFonts w:ascii="Wingdings" w:hAnsi="Wingdings" w:hint="default"/>
+        <w:sz w:val="20"/>
+      </w:rPr>
+    </w:lvl>
+    <w:lvl w:ilvl="8" w:tentative="1">
+      <w:start w:val="1"/>
+      <w:numFmt w:val="bullet"/>
+      <w:lvlText w:val=""/>
+      <w:lvlJc w:val="left"/>
+      <w:pPr>
+        <w:tabs>
+          <w:tab w:val="num" w:pos="6480"/>
+        </w:tabs>
+        <w:ind w:left="6480" w:hanging="360"/>
+      </w:pPr>
+      <w:rPr>
+        <w:rFonts w:ascii="Wingdings" w:hAnsi="Wingdings" w:hint="default"/>
+        <w:sz w:val="20"/>
+      </w:rPr>
+    </w:lvl>
+  </w:abstractNum>
+  <w:abstractNum w:abstractNumId="2" w15:restartNumberingAfterBreak="0">
     <w:nsid w:val="4D1F64CB"/>
     <w:multiLevelType w:val="multilevel"/>
     <w:tmpl w:val="FE824766"/>
@@ -306,7 +717,7 @@
       </w:rPr>
     </w:lvl>
   </w:abstractNum>
-  <w:abstractNum w:abstractNumId="1" w15:restartNumberingAfterBreak="0">
+  <w:abstractNum w:abstractNumId="3" w15:restartNumberingAfterBreak="0">
     <w:nsid w:val="5F8F2C23"/>
     <w:multiLevelType w:val="multilevel"/>
     <w:tmpl w:val="D6DA1BF2"/>
@@ -455,10 +866,285 @@
       </w:rPr>
     </w:lvl>
   </w:abstractNum>
+  <w:abstractNum w:abstractNumId="4" w15:restartNumberingAfterBreak="0">
+    <w:nsid w:val="71144EFD"/>
+    <w:multiLevelType w:val="multilevel"/>
+    <w:tmpl w:val="0C427CC4"/>
+    <w:lvl w:ilvl="0">
+      <w:start w:val="1"/>
+      <w:numFmt w:val="bullet"/>
+      <w:lvlText w:val=""/>
+      <w:lvlJc w:val="left"/>
+      <w:pPr>
+        <w:tabs>
+          <w:tab w:val="num" w:pos="720"/>
+        </w:tabs>
+        <w:ind w:left="720" w:hanging="360"/>
+      </w:pPr>
+      <w:rPr>
+        <w:rFonts w:ascii="Symbol" w:hAnsi="Symbol" w:hint="default"/>
+        <w:sz w:val="20"/>
+      </w:rPr>
+    </w:lvl>
+    <w:lvl w:ilvl="1" w:tentative="1">
+      <w:start w:val="1"/>
+      <w:numFmt w:val="bullet"/>
+      <w:lvlText w:val="o"/>
+      <w:lvlJc w:val="left"/>
+      <w:pPr>
+        <w:tabs>
+          <w:tab w:val="num" w:pos="1440"/>
+        </w:tabs>
+        <w:ind w:left="1440" w:hanging="360"/>
+      </w:pPr>
+      <w:rPr>
+        <w:rFonts w:ascii="Courier New" w:hAnsi="Courier New" w:hint="default"/>
+        <w:sz w:val="20"/>
+      </w:rPr>
+    </w:lvl>
+    <w:lvl w:ilvl="2" w:tentative="1">
+      <w:start w:val="1"/>
+      <w:numFmt w:val="bullet"/>
+      <w:lvlText w:val=""/>
+      <w:lvlJc w:val="left"/>
+      <w:pPr>
+        <w:tabs>
+          <w:tab w:val="num" w:pos="2160"/>
+        </w:tabs>
+        <w:ind w:left="2160" w:hanging="360"/>
+      </w:pPr>
+      <w:rPr>
+        <w:rFonts w:ascii="Wingdings" w:hAnsi="Wingdings" w:hint="default"/>
+        <w:sz w:val="20"/>
+      </w:rPr>
+    </w:lvl>
+    <w:lvl w:ilvl="3" w:tentative="1">
+      <w:start w:val="1"/>
+      <w:numFmt w:val="bullet"/>
+      <w:lvlText w:val=""/>
+      <w:lvlJc w:val="left"/>
+      <w:pPr>
+        <w:tabs>
+          <w:tab w:val="num" w:pos="2880"/>
+        </w:tabs>
+        <w:ind w:left="2880" w:hanging="360"/>
+      </w:pPr>
+      <w:rPr>
+        <w:rFonts w:ascii="Wingdings" w:hAnsi="Wingdings" w:hint="default"/>
+        <w:sz w:val="20"/>
+      </w:rPr>
+    </w:lvl>
+    <w:lvl w:ilvl="4" w:tentative="1">
+      <w:start w:val="1"/>
+      <w:numFmt w:val="bullet"/>
+      <w:lvlText w:val=""/>
+      <w:lvlJc w:val="left"/>
+      <w:pPr>
+        <w:tabs>
+          <w:tab w:val="num" w:pos="3600"/>
+        </w:tabs>
+        <w:ind w:left="3600" w:hanging="360"/>
+      </w:pPr>
+      <w:rPr>
+        <w:rFonts w:ascii="Wingdings" w:hAnsi="Wingdings" w:hint="default"/>
+        <w:sz w:val="20"/>
+      </w:rPr>
+    </w:lvl>
+    <w:lvl w:ilvl="5" w:tentative="1">
+      <w:start w:val="1"/>
+      <w:numFmt w:val="bullet"/>
+      <w:lvlText w:val=""/>
+      <w:lvlJc w:val="left"/>
+      <w:pPr>
+        <w:tabs>
+          <w:tab w:val="num" w:pos="4320"/>
+        </w:tabs>
+        <w:ind w:left="4320" w:hanging="360"/>
+      </w:pPr>
+      <w:rPr>
+        <w:rFonts w:ascii="Wingdings" w:hAnsi="Wingdings" w:hint="default"/>
+        <w:sz w:val="20"/>
+      </w:rPr>
+    </w:lvl>
+    <w:lvl w:ilvl="6" w:tentative="1">
+      <w:start w:val="1"/>
+      <w:numFmt w:val="bullet"/>
+      <w:lvlText w:val=""/>
+      <w:lvlJc w:val="left"/>
+      <w:pPr>
+        <w:tabs>
+          <w:tab w:val="num" w:pos="5040"/>
+        </w:tabs>
+        <w:ind w:left="5040" w:hanging="360"/>
+      </w:pPr>
+      <w:rPr>
+        <w:rFonts w:ascii="Wingdings" w:hAnsi="Wingdings" w:hint="default"/>
+        <w:sz w:val="20"/>
+      </w:rPr>
+    </w:lvl>
+    <w:lvl w:ilvl="7" w:tentative="1">
+      <w:start w:val="1"/>
+      <w:numFmt w:val="bullet"/>
+      <w:lvlText w:val=""/>
+      <w:lvlJc w:val="left"/>
+      <w:pPr>
+        <w:tabs>
+          <w:tab w:val="num" w:pos="5760"/>
+        </w:tabs>
+        <w:ind w:left="5760" w:hanging="360"/>
+      </w:pPr>
+      <w:rPr>
+        <w:rFonts w:ascii="Wingdings" w:hAnsi="Wingdings" w:hint="default"/>
+        <w:sz w:val="20"/>
+      </w:rPr>
+    </w:lvl>
+    <w:lvl w:ilvl="8" w:tentative="1">
+      <w:start w:val="1"/>
+      <w:numFmt w:val="bullet"/>
+      <w:lvlText w:val=""/>
+      <w:lvlJc w:val="left"/>
+      <w:pPr>
+        <w:tabs>
+          <w:tab w:val="num" w:pos="6480"/>
+        </w:tabs>
+        <w:ind w:left="6480" w:hanging="360"/>
+      </w:pPr>
+      <w:rPr>
+        <w:rFonts w:ascii="Wingdings" w:hAnsi="Wingdings" w:hint="default"/>
+        <w:sz w:val="20"/>
+      </w:rPr>
+    </w:lvl>
+  </w:abstractNum>
+  <w:abstractNum w:abstractNumId="5" w15:restartNumberingAfterBreak="0">
+    <w:nsid w:val="71C27E68"/>
+    <w:multiLevelType w:val="hybridMultilevel"/>
+    <w:tmpl w:val="8BDE6732"/>
+    <w:lvl w:ilvl="0" w:tplc="04090005">
+      <w:start w:val="1"/>
+      <w:numFmt w:val="bullet"/>
+      <w:lvlText w:val=""/>
+      <w:lvlJc w:val="left"/>
+      <w:pPr>
+        <w:ind w:left="720" w:hanging="360"/>
+      </w:pPr>
+      <w:rPr>
+        <w:rFonts w:ascii="Wingdings" w:hAnsi="Wingdings" w:hint="default"/>
+        <w:color w:val="auto"/>
+      </w:rPr>
+    </w:lvl>
+    <w:lvl w:ilvl="1" w:tplc="FFFFFFFF" w:tentative="1">
+      <w:start w:val="1"/>
+      <w:numFmt w:val="bullet"/>
+      <w:lvlText w:val="o"/>
+      <w:lvlJc w:val="left"/>
+      <w:pPr>
+        <w:ind w:left="1440" w:hanging="360"/>
+      </w:pPr>
+      <w:rPr>
+        <w:rFonts w:ascii="Courier New" w:hAnsi="Courier New" w:cs="Courier New" w:hint="default"/>
+      </w:rPr>
+    </w:lvl>
+    <w:lvl w:ilvl="2" w:tplc="FFFFFFFF" w:tentative="1">
+      <w:start w:val="1"/>
+      <w:numFmt w:val="bullet"/>
+      <w:lvlText w:val=""/>
+      <w:lvlJc w:val="left"/>
+      <w:pPr>
+        <w:ind w:left="2160" w:hanging="360"/>
+      </w:pPr>
+      <w:rPr>
+        <w:rFonts w:ascii="Wingdings" w:hAnsi="Wingdings" w:hint="default"/>
+      </w:rPr>
+    </w:lvl>
+    <w:lvl w:ilvl="3" w:tplc="FFFFFFFF" w:tentative="1">
+      <w:start w:val="1"/>
+      <w:numFmt w:val="bullet"/>
+      <w:lvlText w:val=""/>
+      <w:lvlJc w:val="left"/>
+      <w:pPr>
+        <w:ind w:left="2880" w:hanging="360"/>
+      </w:pPr>
+      <w:rPr>
+        <w:rFonts w:ascii="Symbol" w:hAnsi="Symbol" w:hint="default"/>
+      </w:rPr>
+    </w:lvl>
+    <w:lvl w:ilvl="4" w:tplc="FFFFFFFF" w:tentative="1">
+      <w:start w:val="1"/>
+      <w:numFmt w:val="bullet"/>
+      <w:lvlText w:val="o"/>
+      <w:lvlJc w:val="left"/>
+      <w:pPr>
+        <w:ind w:left="3600" w:hanging="360"/>
+      </w:pPr>
+      <w:rPr>
+        <w:rFonts w:ascii="Courier New" w:hAnsi="Courier New" w:cs="Courier New" w:hint="default"/>
+      </w:rPr>
+    </w:lvl>
+    <w:lvl w:ilvl="5" w:tplc="FFFFFFFF" w:tentative="1">
+      <w:start w:val="1"/>
+      <w:numFmt w:val="bullet"/>
+      <w:lvlText w:val=""/>
+      <w:lvlJc w:val="left"/>
+      <w:pPr>
+        <w:ind w:left="4320" w:hanging="360"/>
+      </w:pPr>
+      <w:rPr>
+        <w:rFonts w:ascii="Wingdings" w:hAnsi="Wingdings" w:hint="default"/>
+      </w:rPr>
+    </w:lvl>
+    <w:lvl w:ilvl="6" w:tplc="FFFFFFFF" w:tentative="1">
+      <w:start w:val="1"/>
+      <w:numFmt w:val="bullet"/>
+      <w:lvlText w:val=""/>
+      <w:lvlJc w:val="left"/>
+      <w:pPr>
+        <w:ind w:left="5040" w:hanging="360"/>
+      </w:pPr>
+      <w:rPr>
+        <w:rFonts w:ascii="Symbol" w:hAnsi="Symbol" w:hint="default"/>
+      </w:rPr>
+    </w:lvl>
+    <w:lvl w:ilvl="7" w:tplc="FFFFFFFF" w:tentative="1">
+      <w:start w:val="1"/>
+      <w:numFmt w:val="bullet"/>
+      <w:lvlText w:val="o"/>
+      <w:lvlJc w:val="left"/>
+      <w:pPr>
+        <w:ind w:left="5760" w:hanging="360"/>
+      </w:pPr>
+      <w:rPr>
+        <w:rFonts w:ascii="Courier New" w:hAnsi="Courier New" w:cs="Courier New" w:hint="default"/>
+      </w:rPr>
+    </w:lvl>
+    <w:lvl w:ilvl="8" w:tplc="FFFFFFFF" w:tentative="1">
+      <w:start w:val="1"/>
+      <w:numFmt w:val="bullet"/>
+      <w:lvlText w:val=""/>
+      <w:lvlJc w:val="left"/>
+      <w:pPr>
+        <w:ind w:left="6480" w:hanging="360"/>
+      </w:pPr>
+      <w:rPr>
+        <w:rFonts w:ascii="Wingdings" w:hAnsi="Wingdings" w:hint="default"/>
+      </w:rPr>
+    </w:lvl>
+  </w:abstractNum>
   <w:num w:numId="1" w16cid:durableId="845560498">
+    <w:abstractNumId w:val="2"/>
+  </w:num>
+  <w:num w:numId="2" w16cid:durableId="959843124">
+    <w:abstractNumId w:val="3"/>
+  </w:num>
+  <w:num w:numId="3" w16cid:durableId="914977720">
     <w:abstractNumId w:val="0"/>
   </w:num>
-  <w:num w:numId="2" w16cid:durableId="959843124">
+  <w:num w:numId="4" w16cid:durableId="984624185">
+    <w:abstractNumId w:val="5"/>
+  </w:num>
+  <w:num w:numId="5" w16cid:durableId="2438605">
+    <w:abstractNumId w:val="4"/>
+  </w:num>
+  <w:num w:numId="6" w16cid:durableId="880749797">
     <w:abstractNumId w:val="1"/>
   </w:num>
 </w:numbering>

</xml_diff>

<commit_message>
found two more datasets
</commit_message>
<xml_diff>
--- a/Project Outline.docx
+++ b/Project Outline.docx
@@ -277,10 +277,18 @@
       </w:r>
       <w:proofErr w:type="spellEnd"/>
       <w:r>
-        <w:t xml:space="preserve"> to merge this data with the demographics data </w:t>
-      </w:r>
-      <w:r>
-        <w:t xml:space="preserve">. </w:t>
+        <w:t xml:space="preserve"> to merge this data with the demographics </w:t>
+      </w:r>
+      <w:proofErr w:type="gramStart"/>
+      <w:r>
+        <w:t xml:space="preserve">data </w:t>
+      </w:r>
+      <w:r>
+        <w:t>.</w:t>
+      </w:r>
+      <w:proofErr w:type="gramEnd"/>
+      <w:r>
+        <w:t xml:space="preserve"> </w:t>
       </w:r>
     </w:p>
     <w:p>
@@ -307,6 +315,53 @@
         <w:t>.</w:t>
       </w:r>
     </w:p>
+    <w:p/>
+    <w:p>
+      <w:pPr>
+        <w:rPr>
+          <w:i/>
+          <w:iCs/>
+          <w:u w:val="single"/>
+        </w:rPr>
+      </w:pPr>
+      <w:r>
+        <w:rPr>
+          <w:i/>
+          <w:iCs/>
+          <w:u w:val="single"/>
+        </w:rPr>
+        <w:t>Rental price</w:t>
+      </w:r>
+    </w:p>
+    <w:p>
+      <w:hyperlink r:id="rId6" w:history="1">
+        <w:r>
+          <w:rPr>
+            <w:rStyle w:val="Hyperlink"/>
+          </w:rPr>
+          <w:t>https://www.huduser.gov/portal/datasets/fmr.html#history</w:t>
+        </w:r>
+      </w:hyperlink>
+      <w:r>
+        <w:t xml:space="preserve"> </w:t>
+      </w:r>
+    </w:p>
+    <w:p>
+      <w:r>
+        <w:t xml:space="preserve">uploaded the dataset in data folder [name starts with </w:t>
+      </w:r>
+      <w:r>
+        <w:t>FMR_All_1983_2025</w:t>
+      </w:r>
+      <w:r>
+        <w:t>]</w:t>
+      </w:r>
+    </w:p>
+    <w:p>
+      <w:r>
+        <w:t xml:space="preserve">thinking of merging by county </w:t>
+      </w:r>
+    </w:p>
     <w:p>
       <w:pPr>
         <w:rPr>
@@ -314,7 +369,22 @@
         </w:rPr>
       </w:pPr>
     </w:p>
-    <w:p/>
+    <w:p>
+      <w:r>
+        <w:t xml:space="preserve">Web scraping [ </w:t>
+      </w:r>
+      <w:hyperlink r:id="rId7" w:history="1">
+        <w:r>
+          <w:rPr>
+            <w:rStyle w:val="Hyperlink"/>
+          </w:rPr>
+          <w:t>https://www.apartments.com/rent-market-trends/oh/</w:t>
+        </w:r>
+      </w:hyperlink>
+      <w:r>
+        <w:t xml:space="preserve"> ]</w:t>
+      </w:r>
+    </w:p>
     <w:sectPr>
       <w:pgSz w:w="12240" w:h="15840"/>
       <w:pgMar w:top="1440" w:right="1440" w:bottom="1440" w:left="1440" w:header="720" w:footer="720" w:gutter="0"/>

</xml_diff>